<commit_message>
added doc with screenshots
</commit_message>
<xml_diff>
--- a/Splunk Insights for Application Monitoring.docx
+++ b/Splunk Insights for Application Monitoring.docx
@@ -12,7 +12,12 @@
       </w:r>
       <w:proofErr w:type="gramEnd"/>
       <w:r>
-        <w:t xml:space="preserve"> overview of the various components involved in delivering an application to your end users including load balancers, web servers and application servers.    This app is targeting an IT Operations user that needs to see the health and well-being of these components and quickly correlate logs and metrics to triage application issues.   </w:t>
+        <w:t xml:space="preserve"> overview of the various components involved in delivering an application to your end users including load balancers, web servers and appli</w:t>
+      </w:r>
+      <w:bookmarkStart w:id="0" w:name="_GoBack"/>
+      <w:bookmarkEnd w:id="0"/>
+      <w:r>
+        <w:t xml:space="preserve">cation servers.    This app is targeting an IT Operations user that needs to see the health and well-being of these components and quickly correlate logs and metrics to triage application issues.   </w:t>
       </w:r>
     </w:p>
     <w:p/>
@@ -1253,56 +1258,16 @@
               </w:rPr>
               <w:t xml:space="preserve">  </w:t>
             </w:r>
-            <w:r>
-              <w:rPr>
-                <w:sz w:val="18"/>
-                <w:szCs w:val="18"/>
-              </w:rPr>
-              <w:fldChar w:fldCharType="begin"/>
-            </w:r>
-            <w:r>
-              <w:rPr>
-                <w:sz w:val="18"/>
-                <w:szCs w:val="18"/>
-              </w:rPr>
-              <w:instrText xml:space="preserve"> HYPERLINK "</w:instrText>
-            </w:r>
-            <w:r>
-              <w:rPr>
-                <w:sz w:val="18"/>
-                <w:szCs w:val="18"/>
-              </w:rPr>
-              <w:instrText>http://docs.splunk.com/Documentation/AddOns/released/Tomcat/Configureinputs</w:instrText>
-            </w:r>
-            <w:r>
-              <w:rPr>
-                <w:sz w:val="18"/>
-                <w:szCs w:val="18"/>
-              </w:rPr>
-              <w:instrText xml:space="preserve">" </w:instrText>
-            </w:r>
-            <w:r>
-              <w:rPr>
-                <w:sz w:val="18"/>
-                <w:szCs w:val="18"/>
-              </w:rPr>
-              <w:fldChar w:fldCharType="separate"/>
-            </w:r>
-            <w:r>
-              <w:rPr>
-                <w:rStyle w:val="Hyperlink"/>
-                <w:sz w:val="18"/>
-                <w:szCs w:val="18"/>
-              </w:rPr>
-              <w:t>http://docs.splunk.com/Documentation/AddOns/released/Tomcat/Configureinputs</w:t>
-            </w:r>
-            <w:r>
-              <w:rPr>
-                <w:sz w:val="18"/>
-                <w:szCs w:val="18"/>
-              </w:rPr>
-              <w:fldChar w:fldCharType="end"/>
-            </w:r>
+            <w:hyperlink r:id="rId24" w:history="1">
+              <w:r>
+                <w:rPr>
+                  <w:rStyle w:val="Hyperlink"/>
+                  <w:sz w:val="18"/>
+                  <w:szCs w:val="18"/>
+                </w:rPr>
+                <w:t>http://docs.splunk.com/Documentation/AddOns/released/Tomcat/Configureinputs</w:t>
+              </w:r>
+            </w:hyperlink>
             <w:r>
               <w:rPr>
                 <w:sz w:val="18"/>
@@ -1436,7 +1401,7 @@
               </w:rPr>
               <w:t>Add file inputs for the log files (</w:t>
             </w:r>
-            <w:hyperlink r:id="rId24" w:history="1">
+            <w:hyperlink r:id="rId25" w:history="1">
               <w:r>
                 <w:rPr>
                   <w:rStyle w:val="Hyperlink"/>
@@ -1474,7 +1439,7 @@
               </w:rPr>
               <w:t>Enable the Add-On (</w:t>
             </w:r>
-            <w:hyperlink r:id="rId25" w:history="1">
+            <w:hyperlink r:id="rId26" w:history="1">
               <w:r>
                 <w:rPr>
                   <w:rStyle w:val="Hyperlink"/>
@@ -1534,7 +1499,7 @@
                 <w:szCs w:val="18"/>
               </w:rPr>
             </w:pPr>
-            <w:hyperlink r:id="rId26" w:history="1">
+            <w:hyperlink r:id="rId27" w:history="1">
               <w:r>
                 <w:rPr>
                   <w:rStyle w:val="Hyperlink"/>
@@ -1614,7 +1579,7 @@
               </w:rPr>
               <w:t xml:space="preserve"> (</w:t>
             </w:r>
-            <w:hyperlink r:id="rId27" w:history="1">
+            <w:hyperlink r:id="rId28" w:history="1">
               <w:r>
                 <w:rPr>
                   <w:rStyle w:val="Hyperlink"/>
@@ -1716,7 +1681,7 @@
               <w:lastRenderedPageBreak/>
               <w:t>Configure WAS File inputs (</w:t>
             </w:r>
-            <w:hyperlink r:id="rId28" w:history="1">
+            <w:hyperlink r:id="rId29" w:history="1">
               <w:r>
                 <w:rPr>
                   <w:rStyle w:val="Hyperlink"/>
@@ -1811,7 +1776,7 @@
                 <w:szCs w:val="18"/>
               </w:rPr>
             </w:pPr>
-            <w:hyperlink r:id="rId29" w:history="1">
+            <w:hyperlink r:id="rId30" w:history="1">
               <w:r>
                 <w:rPr>
                   <w:rStyle w:val="Hyperlink"/>
@@ -1885,7 +1850,7 @@
                 <w:szCs w:val="18"/>
               </w:rPr>
             </w:pPr>
-            <w:hyperlink r:id="rId30" w:history="1">
+            <w:hyperlink r:id="rId31" w:history="1">
               <w:r>
                 <w:rPr>
                   <w:rStyle w:val="Hyperlink"/>
@@ -1966,7 +1931,7 @@
                 <w:szCs w:val="18"/>
               </w:rPr>
             </w:pPr>
-            <w:hyperlink r:id="rId31" w:history="1">
+            <w:hyperlink r:id="rId32" w:history="1">
               <w:r>
                 <w:rPr>
                   <w:rStyle w:val="Hyperlink"/>
@@ -2069,7 +2034,7 @@
                     </pic:cNvPicPr>
                   </pic:nvPicPr>
                   <pic:blipFill>
-                    <a:blip r:embed="rId32">
+                    <a:blip r:embed="rId33">
                       <a:extLst>
                         <a:ext uri="{28A0092B-C50C-407E-A947-70E740481C1C}">
                           <a14:useLocalDpi xmlns:a14="http://schemas.microsoft.com/office/drawing/2010/main" val="0"/>
@@ -2100,8 +2065,6 @@
           </wp:inline>
         </w:drawing>
       </w:r>
-      <w:bookmarkStart w:id="0" w:name="_GoBack"/>
-      <w:bookmarkEnd w:id="0"/>
     </w:p>
     <w:p>
       <w:r>
@@ -2159,7 +2122,7 @@
                     </pic:cNvPicPr>
                   </pic:nvPicPr>
                   <pic:blipFill>
-                    <a:blip r:embed="rId33">
+                    <a:blip r:embed="rId34">
                       <a:extLst>
                         <a:ext uri="{28A0092B-C50C-407E-A947-70E740481C1C}">
                           <a14:useLocalDpi xmlns:a14="http://schemas.microsoft.com/office/drawing/2010/main" val="0"/>
@@ -2240,7 +2203,7 @@
                     </pic:cNvPicPr>
                   </pic:nvPicPr>
                   <pic:blipFill>
-                    <a:blip r:embed="rId34">
+                    <a:blip r:embed="rId35">
                       <a:extLst>
                         <a:ext uri="{28A0092B-C50C-407E-A947-70E740481C1C}">
                           <a14:useLocalDpi xmlns:a14="http://schemas.microsoft.com/office/drawing/2010/main" val="0"/>
@@ -2317,7 +2280,7 @@
                     </pic:cNvPicPr>
                   </pic:nvPicPr>
                   <pic:blipFill>
-                    <a:blip r:embed="rId35">
+                    <a:blip r:embed="rId36">
                       <a:extLst>
                         <a:ext uri="{28A0092B-C50C-407E-A947-70E740481C1C}">
                           <a14:useLocalDpi xmlns:a14="http://schemas.microsoft.com/office/drawing/2010/main" val="0"/>
@@ -2398,7 +2361,7 @@
                     </pic:cNvPicPr>
                   </pic:nvPicPr>
                   <pic:blipFill>
-                    <a:blip r:embed="rId36">
+                    <a:blip r:embed="rId37">
                       <a:extLst>
                         <a:ext uri="{28A0092B-C50C-407E-A947-70E740481C1C}">
                           <a14:useLocalDpi xmlns:a14="http://schemas.microsoft.com/office/drawing/2010/main" val="0"/>
@@ -2431,12 +2394,16 @@
       </w:r>
     </w:p>
     <w:sectPr>
-      <w:headerReference w:type="default" r:id="rId37"/>
+      <w:headerReference w:type="even" r:id="rId38"/>
+      <w:headerReference w:type="default" r:id="rId39"/>
+      <w:footerReference w:type="even" r:id="rId40"/>
+      <w:footerReference w:type="default" r:id="rId41"/>
+      <w:headerReference w:type="first" r:id="rId42"/>
+      <w:footerReference w:type="first" r:id="rId43"/>
       <w:pgSz w:w="15840" w:h="12240" w:orient="landscape"/>
       <w:pgMar w:top="1440" w:right="1440" w:bottom="1440" w:left="1440" w:header="720" w:footer="720" w:gutter="0"/>
       <w:cols w:space="720"/>
       <w:docGrid w:linePitch="360"/>
-      <w:printerSettings r:id="rId38"/>
     </w:sectPr>
   </w:body>
 </w:document>
@@ -2461,6 +2428,36 @@
 </w:endnotes>
 </file>
 
+<file path=word/footer1.xml><?xml version="1.0" encoding="utf-8"?>
+<w:ftr xmlns:wpc="http://schemas.microsoft.com/office/word/2010/wordprocessingCanvas" xmlns:mo="http://schemas.microsoft.com/office/mac/office/2008/main" xmlns:mc="http://schemas.openxmlformats.org/markup-compatibility/2006" xmlns:mv="urn:schemas-microsoft-com:mac:vml" xmlns:o="urn:schemas-microsoft-com:office:office" xmlns:r="http://schemas.openxmlformats.org/officeDocument/2006/relationships" xmlns:m="http://schemas.openxmlformats.org/officeDocument/2006/math" xmlns:v="urn:schemas-microsoft-com:vml" xmlns:wp14="http://schemas.microsoft.com/office/word/2010/wordprocessingDrawing" xmlns:wp="http://schemas.openxmlformats.org/drawingml/2006/wordprocessingDrawing" xmlns:w10="urn:schemas-microsoft-com:office:word" xmlns:w="http://schemas.openxmlformats.org/wordprocessingml/2006/main" xmlns:w14="http://schemas.microsoft.com/office/word/2010/wordml" xmlns:w15="http://schemas.microsoft.com/office/word/2012/wordml" xmlns:wpg="http://schemas.microsoft.com/office/word/2010/wordprocessingGroup" xmlns:wpi="http://schemas.microsoft.com/office/word/2010/wordprocessingInk" xmlns:wne="http://schemas.microsoft.com/office/word/2006/wordml" xmlns:wps="http://schemas.microsoft.com/office/word/2010/wordprocessingShape" mc:Ignorable="w14 w15 wp14 mv">
+  <w:p>
+    <w:pPr>
+      <w:pStyle w:val="Footer"/>
+    </w:pPr>
+  </w:p>
+</w:ftr>
+</file>
+
+<file path=word/footer2.xml><?xml version="1.0" encoding="utf-8"?>
+<w:ftr xmlns:wpc="http://schemas.microsoft.com/office/word/2010/wordprocessingCanvas" xmlns:mo="http://schemas.microsoft.com/office/mac/office/2008/main" xmlns:mc="http://schemas.openxmlformats.org/markup-compatibility/2006" xmlns:mv="urn:schemas-microsoft-com:mac:vml" xmlns:o="urn:schemas-microsoft-com:office:office" xmlns:r="http://schemas.openxmlformats.org/officeDocument/2006/relationships" xmlns:m="http://schemas.openxmlformats.org/officeDocument/2006/math" xmlns:v="urn:schemas-microsoft-com:vml" xmlns:wp14="http://schemas.microsoft.com/office/word/2010/wordprocessingDrawing" xmlns:wp="http://schemas.openxmlformats.org/drawingml/2006/wordprocessingDrawing" xmlns:w10="urn:schemas-microsoft-com:office:word" xmlns:w="http://schemas.openxmlformats.org/wordprocessingml/2006/main" xmlns:w14="http://schemas.microsoft.com/office/word/2010/wordml" xmlns:w15="http://schemas.microsoft.com/office/word/2012/wordml" xmlns:wpg="http://schemas.microsoft.com/office/word/2010/wordprocessingGroup" xmlns:wpi="http://schemas.microsoft.com/office/word/2010/wordprocessingInk" xmlns:wne="http://schemas.microsoft.com/office/word/2006/wordml" xmlns:wps="http://schemas.microsoft.com/office/word/2010/wordprocessingShape" mc:Ignorable="w14 w15 wp14 mv">
+  <w:p>
+    <w:pPr>
+      <w:pStyle w:val="Footer"/>
+    </w:pPr>
+  </w:p>
+</w:ftr>
+</file>
+
+<file path=word/footer3.xml><?xml version="1.0" encoding="utf-8"?>
+<w:ftr xmlns:wpc="http://schemas.microsoft.com/office/word/2010/wordprocessingCanvas" xmlns:mo="http://schemas.microsoft.com/office/mac/office/2008/main" xmlns:mc="http://schemas.openxmlformats.org/markup-compatibility/2006" xmlns:mv="urn:schemas-microsoft-com:mac:vml" xmlns:o="urn:schemas-microsoft-com:office:office" xmlns:r="http://schemas.openxmlformats.org/officeDocument/2006/relationships" xmlns:m="http://schemas.openxmlformats.org/officeDocument/2006/math" xmlns:v="urn:schemas-microsoft-com:vml" xmlns:wp14="http://schemas.microsoft.com/office/word/2010/wordprocessingDrawing" xmlns:wp="http://schemas.openxmlformats.org/drawingml/2006/wordprocessingDrawing" xmlns:w10="urn:schemas-microsoft-com:office:word" xmlns:w="http://schemas.openxmlformats.org/wordprocessingml/2006/main" xmlns:w14="http://schemas.microsoft.com/office/word/2010/wordml" xmlns:w15="http://schemas.microsoft.com/office/word/2012/wordml" xmlns:wpg="http://schemas.microsoft.com/office/word/2010/wordprocessingGroup" xmlns:wpi="http://schemas.microsoft.com/office/word/2010/wordprocessingInk" xmlns:wne="http://schemas.microsoft.com/office/word/2006/wordml" xmlns:wps="http://schemas.microsoft.com/office/word/2010/wordprocessingShape" mc:Ignorable="w14 w15 wp14 mv">
+  <w:p>
+    <w:pPr>
+      <w:pStyle w:val="Footer"/>
+    </w:pPr>
+  </w:p>
+</w:ftr>
+</file>
+
 <file path=word/footnotes.xml><?xml version="1.0" encoding="utf-8"?>
 <w:footnotes xmlns:wpc="http://schemas.microsoft.com/office/word/2010/wordprocessingCanvas" xmlns:mo="http://schemas.microsoft.com/office/mac/office/2008/main" xmlns:mc="http://schemas.openxmlformats.org/markup-compatibility/2006" xmlns:mv="urn:schemas-microsoft-com:mac:vml" xmlns:o="urn:schemas-microsoft-com:office:office" xmlns:r="http://schemas.openxmlformats.org/officeDocument/2006/relationships" xmlns:m="http://schemas.openxmlformats.org/officeDocument/2006/math" xmlns:v="urn:schemas-microsoft-com:vml" xmlns:wp14="http://schemas.microsoft.com/office/word/2010/wordprocessingDrawing" xmlns:wp="http://schemas.openxmlformats.org/drawingml/2006/wordprocessingDrawing" xmlns:w10="urn:schemas-microsoft-com:office:word" xmlns:w="http://schemas.openxmlformats.org/wordprocessingml/2006/main" xmlns:w14="http://schemas.microsoft.com/office/word/2010/wordml" xmlns:w15="http://schemas.microsoft.com/office/word/2012/wordml" xmlns:wpg="http://schemas.microsoft.com/office/word/2010/wordprocessingGroup" xmlns:wpi="http://schemas.microsoft.com/office/word/2010/wordprocessingInk" xmlns:wne="http://schemas.microsoft.com/office/word/2006/wordml" xmlns:wps="http://schemas.microsoft.com/office/word/2010/wordprocessingShape" mc:Ignorable="w14 w15 wp14">
   <w:footnote w:type="separator" w:id="-1">
@@ -2481,13 +2478,171 @@
 </file>
 
 <file path=word/header1.xml><?xml version="1.0" encoding="utf-8"?>
-<w:hdr xmlns:wpc="http://schemas.microsoft.com/office/word/2010/wordprocessingCanvas" xmlns:mo="http://schemas.microsoft.com/office/mac/office/2008/main" xmlns:mc="http://schemas.openxmlformats.org/markup-compatibility/2006" xmlns:mv="urn:schemas-microsoft-com:mac:vml" xmlns:o="urn:schemas-microsoft-com:office:office" xmlns:r="http://schemas.openxmlformats.org/officeDocument/2006/relationships" xmlns:m="http://schemas.openxmlformats.org/officeDocument/2006/math" xmlns:v="urn:schemas-microsoft-com:vml" xmlns:wp14="http://schemas.microsoft.com/office/word/2010/wordprocessingDrawing" xmlns:wp="http://schemas.openxmlformats.org/drawingml/2006/wordprocessingDrawing" xmlns:w10="urn:schemas-microsoft-com:office:word" xmlns:w="http://schemas.openxmlformats.org/wordprocessingml/2006/main" xmlns:w14="http://schemas.microsoft.com/office/word/2010/wordml" xmlns:w15="http://schemas.microsoft.com/office/word/2012/wordml" xmlns:wpg="http://schemas.microsoft.com/office/word/2010/wordprocessingGroup" xmlns:wpi="http://schemas.microsoft.com/office/word/2010/wordprocessingInk" xmlns:wne="http://schemas.microsoft.com/office/word/2006/wordml" xmlns:wps="http://schemas.microsoft.com/office/word/2010/wordprocessingShape" mc:Ignorable="w14 w15 wp14">
+<w:hdr xmlns:wpc="http://schemas.microsoft.com/office/word/2010/wordprocessingCanvas" xmlns:mo="http://schemas.microsoft.com/office/mac/office/2008/main" xmlns:mc="http://schemas.openxmlformats.org/markup-compatibility/2006" xmlns:mv="urn:schemas-microsoft-com:mac:vml" xmlns:o="urn:schemas-microsoft-com:office:office" xmlns:r="http://schemas.openxmlformats.org/officeDocument/2006/relationships" xmlns:m="http://schemas.openxmlformats.org/officeDocument/2006/math" xmlns:v="urn:schemas-microsoft-com:vml" xmlns:wp14="http://schemas.microsoft.com/office/word/2010/wordprocessingDrawing" xmlns:wp="http://schemas.openxmlformats.org/drawingml/2006/wordprocessingDrawing" xmlns:w10="urn:schemas-microsoft-com:office:word" xmlns:w="http://schemas.openxmlformats.org/wordprocessingml/2006/main" xmlns:w14="http://schemas.microsoft.com/office/word/2010/wordml" xmlns:w15="http://schemas.microsoft.com/office/word/2012/wordml" xmlns:wpg="http://schemas.microsoft.com/office/word/2010/wordprocessingGroup" xmlns:wpi="http://schemas.microsoft.com/office/word/2010/wordprocessingInk" xmlns:wne="http://schemas.microsoft.com/office/word/2006/wordml" xmlns:wps="http://schemas.microsoft.com/office/word/2010/wordprocessingShape" mc:Ignorable="w14 w15 wp14 mv">
   <w:p>
     <w:pPr>
       <w:pStyle w:val="Header"/>
     </w:pPr>
     <w:r>
+      <w:rPr>
+        <w:noProof/>
+      </w:rPr>
+      <w:pict w14:anchorId="3431B5F1">
+        <v:shapetype id="_x0000_t136" coordsize="21600,21600" o:spt="136" adj="10800" path="m@7,0l@8,0m@5,21600l@6,21600e">
+          <v:formulas>
+            <v:f eqn="sum #0 0 10800"/>
+            <v:f eqn="prod #0 2 1"/>
+            <v:f eqn="sum 21600 0 @1"/>
+            <v:f eqn="sum 0 0 @2"/>
+            <v:f eqn="sum 21600 0 @3"/>
+            <v:f eqn="if @0 @3 0"/>
+            <v:f eqn="if @0 21600 @1"/>
+            <v:f eqn="if @0 0 @2"/>
+            <v:f eqn="if @0 @4 21600"/>
+            <v:f eqn="mid @5 @6"/>
+            <v:f eqn="mid @8 @5"/>
+            <v:f eqn="mid @7 @8"/>
+            <v:f eqn="mid @6 @7"/>
+            <v:f eqn="sum @6 0 @5"/>
+          </v:formulas>
+          <v:path textpathok="t" o:connecttype="custom" o:connectlocs="@9,0;@10,10800;@11,21600;@12,10800" o:connectangles="270,180,90,0"/>
+          <v:textpath on="t" fitshape="t"/>
+          <v:handles>
+            <v:h position="#0,bottomRight" xrange="6629,14971"/>
+          </v:handles>
+          <o:lock v:ext="edit" text="t" shapetype="t"/>
+        </v:shapetype>
+        <v:shape id="_x0000_s2053" type="#_x0000_t136" style="position:absolute;margin-left:0;margin-top:0;width:494.9pt;height:164.95pt;rotation:315;z-index:-251649024;mso-position-horizontal:center;mso-position-horizontal-relative:margin;mso-position-vertical:center;mso-position-vertical-relative:margin" o:allowincell="f" fillcolor="red" stroked="f">
+          <v:fill opacity="28180f"/>
+          <v:textpath style="font-family:&quot;Calibri&quot;;font-size:1pt" string="DRAFT"/>
+        </v:shape>
+      </w:pict>
+    </w:r>
+    <w:r>
+      <w:rPr>
+        <w:noProof/>
+      </w:rPr>
+      <w:pict w14:anchorId="73276C88">
+        <v:shape id="PowerPlusWaterMarkObject2" o:spid="_x0000_s2050" type="#_x0000_t136" style="position:absolute;margin-left:0;margin-top:0;width:494.9pt;height:164.95pt;rotation:315;z-index:-251655168;mso-position-horizontal:center;mso-position-horizontal-relative:margin;mso-position-vertical:center;mso-position-vertical-relative:margin" o:allowincell="f" fillcolor="red" stroked="f">
+          <v:fill opacity="27525f"/>
+          <v:textpath style="font-family:&quot;Calibri&quot;;font-size:1pt" string="DRAFT"/>
+        </v:shape>
+      </w:pict>
+    </w:r>
+    <w:r>
+      <w:rPr>
+        <w:noProof/>
+      </w:rPr>
+      <w:pict w14:anchorId="5838C8F9">
+        <v:shape id="PowerPlusWaterMarkObject1" o:spid="_x0000_s2049" type="#_x0000_t136" style="position:absolute;margin-left:0;margin-top:0;width:494.9pt;height:164.95pt;rotation:315;z-index:-251657216;mso-position-horizontal:center;mso-position-horizontal-relative:margin;mso-position-vertical:center;mso-position-vertical-relative:margin" o:allowincell="f" fillcolor="red" stroked="f">
+          <v:fill opacity="27525f"/>
+          <v:textpath style="font-family:&quot;Calibri&quot;;font-size:1pt" string="DRAFT"/>
+        </v:shape>
+      </w:pict>
+    </w:r>
+  </w:p>
+</w:hdr>
+</file>
+
+<file path=word/header2.xml><?xml version="1.0" encoding="utf-8"?>
+<w:hdr xmlns:wpc="http://schemas.microsoft.com/office/word/2010/wordprocessingCanvas" xmlns:mo="http://schemas.microsoft.com/office/mac/office/2008/main" xmlns:mc="http://schemas.openxmlformats.org/markup-compatibility/2006" xmlns:mv="urn:schemas-microsoft-com:mac:vml" xmlns:o="urn:schemas-microsoft-com:office:office" xmlns:r="http://schemas.openxmlformats.org/officeDocument/2006/relationships" xmlns:m="http://schemas.openxmlformats.org/officeDocument/2006/math" xmlns:v="urn:schemas-microsoft-com:vml" xmlns:wp14="http://schemas.microsoft.com/office/word/2010/wordprocessingDrawing" xmlns:wp="http://schemas.openxmlformats.org/drawingml/2006/wordprocessingDrawing" xmlns:w10="urn:schemas-microsoft-com:office:word" xmlns:w="http://schemas.openxmlformats.org/wordprocessingml/2006/main" xmlns:w14="http://schemas.microsoft.com/office/word/2010/wordml" xmlns:w15="http://schemas.microsoft.com/office/word/2012/wordml" xmlns:wpg="http://schemas.microsoft.com/office/word/2010/wordprocessingGroup" xmlns:wpi="http://schemas.microsoft.com/office/word/2010/wordprocessingInk" xmlns:wne="http://schemas.microsoft.com/office/word/2006/wordml" xmlns:wps="http://schemas.microsoft.com/office/word/2010/wordprocessingShape" mc:Ignorable="w14 w15 wp14 mv">
+  <w:p>
+    <w:pPr>
+      <w:pStyle w:val="Header"/>
+    </w:pPr>
+    <w:r>
+      <w:rPr>
+        <w:noProof/>
+      </w:rPr>
+      <w:pict w14:anchorId="22007114">
+        <v:shapetype id="_x0000_t136" coordsize="21600,21600" o:spt="136" adj="10800" path="m@7,0l@8,0m@5,21600l@6,21600e">
+          <v:formulas>
+            <v:f eqn="sum #0 0 10800"/>
+            <v:f eqn="prod #0 2 1"/>
+            <v:f eqn="sum 21600 0 @1"/>
+            <v:f eqn="sum 0 0 @2"/>
+            <v:f eqn="sum 21600 0 @3"/>
+            <v:f eqn="if @0 @3 0"/>
+            <v:f eqn="if @0 21600 @1"/>
+            <v:f eqn="if @0 0 @2"/>
+            <v:f eqn="if @0 @4 21600"/>
+            <v:f eqn="mid @5 @6"/>
+            <v:f eqn="mid @8 @5"/>
+            <v:f eqn="mid @7 @8"/>
+            <v:f eqn="mid @6 @7"/>
+            <v:f eqn="sum @6 0 @5"/>
+          </v:formulas>
+          <v:path textpathok="t" o:connecttype="custom" o:connectlocs="@9,0;@10,10800;@11,21600;@12,10800" o:connectangles="270,180,90,0"/>
+          <v:textpath on="t" fitshape="t"/>
+          <v:handles>
+            <v:h position="#0,bottomRight" xrange="6629,14971"/>
+          </v:handles>
+          <o:lock v:ext="edit" text="t" shapetype="t"/>
+        </v:shapetype>
+        <v:shape id="_x0000_s2052" type="#_x0000_t136" style="position:absolute;margin-left:0;margin-top:0;width:494.9pt;height:164.95pt;rotation:315;z-index:-251651072;mso-position-horizontal:center;mso-position-horizontal-relative:margin;mso-position-vertical:center;mso-position-vertical-relative:margin" o:allowincell="f" fillcolor="red" stroked="f">
+          <v:fill opacity="28180f"/>
+          <v:textpath style="font-family:&quot;Calibri&quot;;font-size:1pt" string="DRAFT"/>
+        </v:shape>
+      </w:pict>
+    </w:r>
+    <w:r>
       <w:t>Splunk Insights for Application Monitoring</w:t>
+    </w:r>
+  </w:p>
+</w:hdr>
+</file>
+
+<file path=word/header3.xml><?xml version="1.0" encoding="utf-8"?>
+<w:hdr xmlns:wpc="http://schemas.microsoft.com/office/word/2010/wordprocessingCanvas" xmlns:mo="http://schemas.microsoft.com/office/mac/office/2008/main" xmlns:mc="http://schemas.openxmlformats.org/markup-compatibility/2006" xmlns:mv="urn:schemas-microsoft-com:mac:vml" xmlns:o="urn:schemas-microsoft-com:office:office" xmlns:r="http://schemas.openxmlformats.org/officeDocument/2006/relationships" xmlns:m="http://schemas.openxmlformats.org/officeDocument/2006/math" xmlns:v="urn:schemas-microsoft-com:vml" xmlns:wp14="http://schemas.microsoft.com/office/word/2010/wordprocessingDrawing" xmlns:wp="http://schemas.openxmlformats.org/drawingml/2006/wordprocessingDrawing" xmlns:w10="urn:schemas-microsoft-com:office:word" xmlns:w="http://schemas.openxmlformats.org/wordprocessingml/2006/main" xmlns:w14="http://schemas.microsoft.com/office/word/2010/wordml" xmlns:w15="http://schemas.microsoft.com/office/word/2012/wordml" xmlns:wpg="http://schemas.microsoft.com/office/word/2010/wordprocessingGroup" xmlns:wpi="http://schemas.microsoft.com/office/word/2010/wordprocessingInk" xmlns:wne="http://schemas.microsoft.com/office/word/2006/wordml" xmlns:wps="http://schemas.microsoft.com/office/word/2010/wordprocessingShape" mc:Ignorable="w14 w15 wp14 mv">
+  <w:p>
+    <w:pPr>
+      <w:pStyle w:val="Header"/>
+    </w:pPr>
+    <w:r>
+      <w:rPr>
+        <w:noProof/>
+      </w:rPr>
+      <w:pict w14:anchorId="765DBE57">
+        <v:shapetype id="_x0000_t136" coordsize="21600,21600" o:spt="136" adj="10800" path="m@7,0l@8,0m@5,21600l@6,21600e">
+          <v:formulas>
+            <v:f eqn="sum #0 0 10800"/>
+            <v:f eqn="prod #0 2 1"/>
+            <v:f eqn="sum 21600 0 @1"/>
+            <v:f eqn="sum 0 0 @2"/>
+            <v:f eqn="sum 21600 0 @3"/>
+            <v:f eqn="if @0 @3 0"/>
+            <v:f eqn="if @0 21600 @1"/>
+            <v:f eqn="if @0 0 @2"/>
+            <v:f eqn="if @0 @4 21600"/>
+            <v:f eqn="mid @5 @6"/>
+            <v:f eqn="mid @8 @5"/>
+            <v:f eqn="mid @7 @8"/>
+            <v:f eqn="mid @6 @7"/>
+            <v:f eqn="sum @6 0 @5"/>
+          </v:formulas>
+          <v:path textpathok="t" o:connecttype="custom" o:connectlocs="@9,0;@10,10800;@11,21600;@12,10800" o:connectangles="270,180,90,0"/>
+          <v:textpath on="t" fitshape="t"/>
+          <v:handles>
+            <v:h position="#0,bottomRight" xrange="6629,14971"/>
+          </v:handles>
+          <o:lock v:ext="edit" text="t" shapetype="t"/>
+        </v:shapetype>
+        <v:shape id="_x0000_s2054" type="#_x0000_t136" style="position:absolute;margin-left:0;margin-top:0;width:494.9pt;height:164.95pt;rotation:315;z-index:-251646976;mso-position-horizontal:center;mso-position-horizontal-relative:margin;mso-position-vertical:center;mso-position-vertical-relative:margin" o:allowincell="f" fillcolor="red" stroked="f">
+          <v:fill opacity="28180f"/>
+          <v:textpath style="font-family:&quot;Calibri&quot;;font-size:1pt" string="DRAFT"/>
+        </v:shape>
+      </w:pict>
+    </w:r>
+    <w:r>
+      <w:rPr>
+        <w:noProof/>
+      </w:rPr>
+      <w:pict w14:anchorId="29BD76F7">
+        <v:shape id="PowerPlusWaterMarkObject3" o:spid="_x0000_s2051" type="#_x0000_t136" style="position:absolute;margin-left:0;margin-top:0;width:494.9pt;height:164.95pt;rotation:315;z-index:-251653120;mso-position-horizontal:center;mso-position-horizontal-relative:margin;mso-position-vertical:center;mso-position-vertical-relative:margin" o:allowincell="f" fillcolor="red" stroked="f">
+          <v:fill opacity="27525f"/>
+          <v:textpath style="font-family:&quot;Calibri&quot;;font-size:1pt" string="DRAFT"/>
+        </v:shape>
+      </w:pict>
     </w:r>
   </w:p>
 </w:hdr>
@@ -3386,6 +3541,7 @@
   <w:style w:type="character" w:default="1" w:styleId="DefaultParagraphFont">
     <w:name w:val="Default Paragraph Font"/>
     <w:uiPriority w:val="1"/>
+    <w:semiHidden/>
     <w:unhideWhenUsed/>
   </w:style>
   <w:style w:type="table" w:default="1" w:styleId="TableNormal">

</xml_diff>